<commit_message>
another try to write awesome 5th lab
</commit_message>
<xml_diff>
--- a/OPD/lab_3/report.docx
+++ b/OPD/lab_3/report.docx
@@ -669,7 +669,6 @@
             </w:r>
             <w:r>
               <w:rPr>
-                <w:rFonts w:hint="eastAsia"/>
                 <w:noProof/>
                 <w:webHidden/>
               </w:rPr>
@@ -745,7 +744,6 @@
             </w:r>
             <w:r>
               <w:rPr>
-                <w:rFonts w:hint="eastAsia"/>
                 <w:noProof/>
                 <w:webHidden/>
               </w:rPr>
@@ -821,7 +819,6 @@
             </w:r>
             <w:r>
               <w:rPr>
-                <w:rFonts w:hint="eastAsia"/>
                 <w:noProof/>
                 <w:webHidden/>
               </w:rPr>
@@ -897,7 +894,6 @@
             </w:r>
             <w:r>
               <w:rPr>
-                <w:rFonts w:hint="eastAsia"/>
                 <w:noProof/>
                 <w:webHidden/>
               </w:rPr>
@@ -973,7 +969,6 @@
             </w:r>
             <w:r>
               <w:rPr>
-                <w:rFonts w:hint="eastAsia"/>
                 <w:noProof/>
                 <w:webHidden/>
               </w:rPr>
@@ -1049,7 +1044,6 @@
             </w:r>
             <w:r>
               <w:rPr>
-                <w:rFonts w:hint="eastAsia"/>
                 <w:noProof/>
                 <w:webHidden/>
               </w:rPr>
@@ -1125,7 +1119,6 @@
             </w:r>
             <w:r>
               <w:rPr>
-                <w:rFonts w:hint="eastAsia"/>
                 <w:noProof/>
                 <w:webHidden/>
               </w:rPr>
@@ -1201,7 +1194,6 @@
             </w:r>
             <w:r>
               <w:rPr>
-                <w:rFonts w:hint="eastAsia"/>
                 <w:noProof/>
                 <w:webHidden/>
               </w:rPr>
@@ -1277,7 +1269,6 @@
             </w:r>
             <w:r>
               <w:rPr>
-                <w:rFonts w:hint="eastAsia"/>
                 <w:noProof/>
                 <w:webHidden/>
               </w:rPr>
@@ -1442,6 +1433,7 @@
     <w:p>
       <w:pPr>
         <w:rPr>
+          <w:rFonts w:hint="eastAsia"/>
           <w:lang w:val="en-US"/>
         </w:rPr>
       </w:pPr>
@@ -1731,20 +1723,23 @@
     <w:tbl>
       <w:tblPr>
         <w:tblStyle w:val="TableGrid0"/>
-        <w:tblW w:w="10632" w:type="dxa"/>
+        <w:tblW w:w="10230" w:type="dxa"/>
         <w:tblInd w:w="-714" w:type="dxa"/>
         <w:tblLook w:val="04A0" w:firstRow="1" w:lastRow="0" w:firstColumn="1" w:lastColumn="0" w:noHBand="0" w:noVBand="1"/>
       </w:tblPr>
       <w:tblGrid>
-        <w:gridCol w:w="905"/>
-        <w:gridCol w:w="1683"/>
-        <w:gridCol w:w="1840"/>
-        <w:gridCol w:w="6204"/>
+        <w:gridCol w:w="881"/>
+        <w:gridCol w:w="1618"/>
+        <w:gridCol w:w="1770"/>
+        <w:gridCol w:w="5961"/>
       </w:tblGrid>
       <w:tr>
-        <w:tc>
-          <w:tcPr>
-            <w:tcW w:w="905" w:type="dxa"/>
+        <w:trPr>
+          <w:trHeight w:val="289"/>
+        </w:trPr>
+        <w:tc>
+          <w:tcPr>
+            <w:tcW w:w="881" w:type="dxa"/>
           </w:tcPr>
           <w:p>
             <w:pPr>
@@ -1762,7 +1757,7 @@
         </w:tc>
         <w:tc>
           <w:tcPr>
-            <w:tcW w:w="1683" w:type="dxa"/>
+            <w:tcW w:w="1618" w:type="dxa"/>
           </w:tcPr>
           <w:p>
             <w:pPr>
@@ -1780,7 +1775,7 @@
         </w:tc>
         <w:tc>
           <w:tcPr>
-            <w:tcW w:w="1840" w:type="dxa"/>
+            <w:tcW w:w="1770" w:type="dxa"/>
           </w:tcPr>
           <w:p>
             <w:pPr>
@@ -1798,7 +1793,7 @@
         </w:tc>
         <w:tc>
           <w:tcPr>
-            <w:tcW w:w="6204" w:type="dxa"/>
+            <w:tcW w:w="5961" w:type="dxa"/>
           </w:tcPr>
           <w:p>
             <w:pPr>
@@ -1816,9 +1811,12 @@
         </w:tc>
       </w:tr>
       <w:tr>
-        <w:tc>
-          <w:tcPr>
-            <w:tcW w:w="905" w:type="dxa"/>
+        <w:trPr>
+          <w:trHeight w:val="272"/>
+        </w:trPr>
+        <w:tc>
+          <w:tcPr>
+            <w:tcW w:w="881" w:type="dxa"/>
           </w:tcPr>
           <w:p>
             <w:pPr>
@@ -1838,7 +1836,7 @@
         </w:tc>
         <w:tc>
           <w:tcPr>
-            <w:tcW w:w="1683" w:type="dxa"/>
+            <w:tcW w:w="1618" w:type="dxa"/>
           </w:tcPr>
           <w:p>
             <w:pPr>
@@ -1858,7 +1856,7 @@
         </w:tc>
         <w:tc>
           <w:tcPr>
-            <w:tcW w:w="1840" w:type="dxa"/>
+            <w:tcW w:w="1770" w:type="dxa"/>
           </w:tcPr>
           <w:p>
             <w:pPr>
@@ -1878,27 +1876,42 @@
         </w:tc>
         <w:tc>
           <w:tcPr>
-            <w:tcW w:w="6204" w:type="dxa"/>
-          </w:tcPr>
-          <w:p>
-            <w:pPr>
-              <w:rPr>
-                <w:rFonts w:ascii="Calibri" w:hAnsi="Calibri" w:cs="Calibri"/>
-              </w:rPr>
-            </w:pPr>
-            <w:r>
-              <w:rPr>
-                <w:rFonts w:ascii="Calibri" w:hAnsi="Calibri" w:cs="Calibri"/>
-              </w:rPr>
-              <w:t>Адрес первого элемента</w:t>
+            <w:tcW w:w="5961" w:type="dxa"/>
+          </w:tcPr>
+          <w:p>
+            <w:pPr>
+              <w:rPr>
+                <w:rFonts w:ascii="Calibri" w:hAnsi="Calibri" w:cs="Calibri"/>
+              </w:rPr>
+            </w:pPr>
+            <w:r>
+              <w:rPr>
+                <w:rFonts w:ascii="Calibri" w:hAnsi="Calibri" w:cs="Calibri"/>
+              </w:rPr>
+              <w:t xml:space="preserve">Адрес </w:t>
+            </w:r>
+            <w:r>
+              <w:rPr>
+                <w:rFonts w:ascii="Calibri" w:hAnsi="Calibri" w:cs="Calibri"/>
+              </w:rPr>
+              <w:t>последнего</w:t>
+            </w:r>
+            <w:r>
+              <w:rPr>
+                <w:rFonts w:ascii="Calibri" w:hAnsi="Calibri" w:cs="Calibri"/>
+              </w:rPr>
+              <w:t xml:space="preserve"> элемента</w:t>
             </w:r>
           </w:p>
         </w:tc>
       </w:tr>
       <w:tr>
-        <w:tc>
-          <w:tcPr>
-            <w:tcW w:w="905" w:type="dxa"/>
+        <w:trPr>
+          <w:trHeight w:val="289"/>
+        </w:trPr>
+        <w:tc>
+          <w:tcPr>
+            <w:tcW w:w="881" w:type="dxa"/>
           </w:tcPr>
           <w:p>
             <w:pPr>
@@ -1918,7 +1931,7 @@
         </w:tc>
         <w:tc>
           <w:tcPr>
-            <w:tcW w:w="1683" w:type="dxa"/>
+            <w:tcW w:w="1618" w:type="dxa"/>
           </w:tcPr>
           <w:p>
             <w:pPr>
@@ -1938,7 +1951,7 @@
         </w:tc>
         <w:tc>
           <w:tcPr>
-            <w:tcW w:w="1840" w:type="dxa"/>
+            <w:tcW w:w="1770" w:type="dxa"/>
           </w:tcPr>
           <w:p>
             <w:pPr>
@@ -1958,7 +1971,7 @@
         </w:tc>
         <w:tc>
           <w:tcPr>
-            <w:tcW w:w="6204" w:type="dxa"/>
+            <w:tcW w:w="5961" w:type="dxa"/>
           </w:tcPr>
           <w:p>
             <w:pPr>
@@ -1976,9 +1989,12 @@
         </w:tc>
       </w:tr>
       <w:tr>
-        <w:tc>
-          <w:tcPr>
-            <w:tcW w:w="905" w:type="dxa"/>
+        <w:trPr>
+          <w:trHeight w:val="289"/>
+        </w:trPr>
+        <w:tc>
+          <w:tcPr>
+            <w:tcW w:w="881" w:type="dxa"/>
           </w:tcPr>
           <w:p>
             <w:pPr>
@@ -1998,7 +2014,7 @@
         </w:tc>
         <w:tc>
           <w:tcPr>
-            <w:tcW w:w="1683" w:type="dxa"/>
+            <w:tcW w:w="1618" w:type="dxa"/>
           </w:tcPr>
           <w:p>
             <w:pPr>
@@ -2018,7 +2034,7 @@
         </w:tc>
         <w:tc>
           <w:tcPr>
-            <w:tcW w:w="1840" w:type="dxa"/>
+            <w:tcW w:w="1770" w:type="dxa"/>
           </w:tcPr>
           <w:p>
             <w:pPr>
@@ -2040,7 +2056,7 @@
         </w:tc>
         <w:tc>
           <w:tcPr>
-            <w:tcW w:w="6204" w:type="dxa"/>
+            <w:tcW w:w="5961" w:type="dxa"/>
           </w:tcPr>
           <w:p>
             <w:pPr>
@@ -2058,9 +2074,12 @@
         </w:tc>
       </w:tr>
       <w:tr>
-        <w:tc>
-          <w:tcPr>
-            <w:tcW w:w="905" w:type="dxa"/>
+        <w:trPr>
+          <w:trHeight w:val="272"/>
+        </w:trPr>
+        <w:tc>
+          <w:tcPr>
+            <w:tcW w:w="881" w:type="dxa"/>
           </w:tcPr>
           <w:p>
             <w:pPr>
@@ -2080,7 +2099,7 @@
         </w:tc>
         <w:tc>
           <w:tcPr>
-            <w:tcW w:w="1683" w:type="dxa"/>
+            <w:tcW w:w="1618" w:type="dxa"/>
           </w:tcPr>
           <w:p>
             <w:pPr>
@@ -2100,7 +2119,7 @@
         </w:tc>
         <w:tc>
           <w:tcPr>
-            <w:tcW w:w="1840" w:type="dxa"/>
+            <w:tcW w:w="1770" w:type="dxa"/>
           </w:tcPr>
           <w:p>
             <w:pPr>
@@ -2120,7 +2139,7 @@
         </w:tc>
         <w:tc>
           <w:tcPr>
-            <w:tcW w:w="6204" w:type="dxa"/>
+            <w:tcW w:w="5961" w:type="dxa"/>
           </w:tcPr>
           <w:p>
             <w:pPr>
@@ -2138,9 +2157,12 @@
         </w:tc>
       </w:tr>
       <w:tr>
-        <w:tc>
-          <w:tcPr>
-            <w:tcW w:w="905" w:type="dxa"/>
+        <w:trPr>
+          <w:trHeight w:val="581"/>
+        </w:trPr>
+        <w:tc>
+          <w:tcPr>
+            <w:tcW w:w="881" w:type="dxa"/>
             <w:shd w:val="clear" w:color="auto" w:fill="92D050"/>
           </w:tcPr>
           <w:p>
@@ -2161,7 +2183,7 @@
         </w:tc>
         <w:tc>
           <w:tcPr>
-            <w:tcW w:w="1683" w:type="dxa"/>
+            <w:tcW w:w="1618" w:type="dxa"/>
             <w:shd w:val="clear" w:color="auto" w:fill="92D050"/>
           </w:tcPr>
           <w:p>
@@ -2189,7 +2211,7 @@
         </w:tc>
         <w:tc>
           <w:tcPr>
-            <w:tcW w:w="1840" w:type="dxa"/>
+            <w:tcW w:w="1770" w:type="dxa"/>
             <w:shd w:val="clear" w:color="auto" w:fill="92D050"/>
           </w:tcPr>
           <w:p>
@@ -2217,7 +2239,7 @@
         </w:tc>
         <w:tc>
           <w:tcPr>
-            <w:tcW w:w="6204" w:type="dxa"/>
+            <w:tcW w:w="5961" w:type="dxa"/>
             <w:shd w:val="clear" w:color="auto" w:fill="92D050"/>
           </w:tcPr>
           <w:p>
@@ -2269,9 +2291,12 @@
         </w:tc>
       </w:tr>
       <w:tr>
-        <w:tc>
-          <w:tcPr>
-            <w:tcW w:w="905" w:type="dxa"/>
+        <w:trPr>
+          <w:trHeight w:val="581"/>
+        </w:trPr>
+        <w:tc>
+          <w:tcPr>
+            <w:tcW w:w="881" w:type="dxa"/>
           </w:tcPr>
           <w:p>
             <w:pPr>
@@ -2291,7 +2316,7 @@
         </w:tc>
         <w:tc>
           <w:tcPr>
-            <w:tcW w:w="1683" w:type="dxa"/>
+            <w:tcW w:w="1618" w:type="dxa"/>
           </w:tcPr>
           <w:p>
             <w:pPr>
@@ -2311,7 +2336,7 @@
         </w:tc>
         <w:tc>
           <w:tcPr>
-            <w:tcW w:w="1840" w:type="dxa"/>
+            <w:tcW w:w="1770" w:type="dxa"/>
           </w:tcPr>
           <w:p>
             <w:pPr>
@@ -2343,7 +2368,7 @@
         </w:tc>
         <w:tc>
           <w:tcPr>
-            <w:tcW w:w="6204" w:type="dxa"/>
+            <w:tcW w:w="5961" w:type="dxa"/>
           </w:tcPr>
           <w:p>
             <w:pPr>
@@ -2394,9 +2419,12 @@
         </w:tc>
       </w:tr>
       <w:tr>
-        <w:tc>
-          <w:tcPr>
-            <w:tcW w:w="905" w:type="dxa"/>
+        <w:trPr>
+          <w:trHeight w:val="581"/>
+        </w:trPr>
+        <w:tc>
+          <w:tcPr>
+            <w:tcW w:w="881" w:type="dxa"/>
           </w:tcPr>
           <w:p>
             <w:pPr>
@@ -2416,7 +2444,7 @@
         </w:tc>
         <w:tc>
           <w:tcPr>
-            <w:tcW w:w="1683" w:type="dxa"/>
+            <w:tcW w:w="1618" w:type="dxa"/>
           </w:tcPr>
           <w:p>
             <w:pPr>
@@ -2436,7 +2464,7 @@
         </w:tc>
         <w:tc>
           <w:tcPr>
-            <w:tcW w:w="1840" w:type="dxa"/>
+            <w:tcW w:w="1770" w:type="dxa"/>
           </w:tcPr>
           <w:p>
             <w:pPr>
@@ -2469,7 +2497,7 @@
         </w:tc>
         <w:tc>
           <w:tcPr>
-            <w:tcW w:w="6204" w:type="dxa"/>
+            <w:tcW w:w="5961" w:type="dxa"/>
           </w:tcPr>
           <w:p>
             <w:pPr>
@@ -2519,9 +2547,12 @@
         </w:tc>
       </w:tr>
       <w:tr>
-        <w:tc>
-          <w:tcPr>
-            <w:tcW w:w="905" w:type="dxa"/>
+        <w:trPr>
+          <w:trHeight w:val="564"/>
+        </w:trPr>
+        <w:tc>
+          <w:tcPr>
+            <w:tcW w:w="881" w:type="dxa"/>
           </w:tcPr>
           <w:p>
             <w:pPr>
@@ -2541,7 +2572,7 @@
         </w:tc>
         <w:tc>
           <w:tcPr>
-            <w:tcW w:w="1683" w:type="dxa"/>
+            <w:tcW w:w="1618" w:type="dxa"/>
           </w:tcPr>
           <w:p>
             <w:pPr>
@@ -2561,7 +2592,7 @@
         </w:tc>
         <w:tc>
           <w:tcPr>
-            <w:tcW w:w="1840" w:type="dxa"/>
+            <w:tcW w:w="1770" w:type="dxa"/>
           </w:tcPr>
           <w:p>
             <w:pPr>
@@ -2588,7 +2619,7 @@
         </w:tc>
         <w:tc>
           <w:tcPr>
-            <w:tcW w:w="6204" w:type="dxa"/>
+            <w:tcW w:w="5961" w:type="dxa"/>
           </w:tcPr>
           <w:p>
             <w:pPr>
@@ -2635,9 +2666,12 @@
         </w:tc>
       </w:tr>
       <w:tr>
-        <w:tc>
-          <w:tcPr>
-            <w:tcW w:w="905" w:type="dxa"/>
+        <w:trPr>
+          <w:trHeight w:val="581"/>
+        </w:trPr>
+        <w:tc>
+          <w:tcPr>
+            <w:tcW w:w="881" w:type="dxa"/>
           </w:tcPr>
           <w:p>
             <w:pPr>
@@ -2657,7 +2691,7 @@
         </w:tc>
         <w:tc>
           <w:tcPr>
-            <w:tcW w:w="1683" w:type="dxa"/>
+            <w:tcW w:w="1618" w:type="dxa"/>
           </w:tcPr>
           <w:p>
             <w:pPr>
@@ -2677,7 +2711,7 @@
         </w:tc>
         <w:tc>
           <w:tcPr>
-            <w:tcW w:w="1840" w:type="dxa"/>
+            <w:tcW w:w="1770" w:type="dxa"/>
           </w:tcPr>
           <w:p>
             <w:pPr>
@@ -2697,7 +2731,7 @@
         </w:tc>
         <w:tc>
           <w:tcPr>
-            <w:tcW w:w="6204" w:type="dxa"/>
+            <w:tcW w:w="5961" w:type="dxa"/>
           </w:tcPr>
           <w:p>
             <w:pPr>
@@ -2721,7 +2755,6 @@
             <w:r>
               <w:rPr>
                 <w:rFonts w:ascii="Calibri" w:hAnsi="Calibri" w:cs="Calibri"/>
-                <w:lang w:val="en-US"/>
               </w:rPr>
               <w:t>(</w:t>
             </w:r>
@@ -2734,7 +2767,6 @@
             <w:r>
               <w:rPr>
                 <w:rFonts w:ascii="Calibri" w:hAnsi="Calibri" w:cs="Calibri"/>
-                <w:lang w:val="en-US"/>
               </w:rPr>
               <w:t>)</w:t>
             </w:r>
@@ -2768,9 +2800,12 @@
         </w:tc>
       </w:tr>
       <w:tr>
-        <w:tc>
-          <w:tcPr>
-            <w:tcW w:w="905" w:type="dxa"/>
+        <w:trPr>
+          <w:trHeight w:val="581"/>
+        </w:trPr>
+        <w:tc>
+          <w:tcPr>
+            <w:tcW w:w="881" w:type="dxa"/>
           </w:tcPr>
           <w:p>
             <w:pPr>
@@ -2790,7 +2825,7 @@
         </w:tc>
         <w:tc>
           <w:tcPr>
-            <w:tcW w:w="1683" w:type="dxa"/>
+            <w:tcW w:w="1618" w:type="dxa"/>
           </w:tcPr>
           <w:p>
             <w:pPr>
@@ -2810,7 +2845,7 @@
         </w:tc>
         <w:tc>
           <w:tcPr>
-            <w:tcW w:w="1840" w:type="dxa"/>
+            <w:tcW w:w="1770" w:type="dxa"/>
           </w:tcPr>
           <w:p>
             <w:pPr>
@@ -2830,7 +2865,7 @@
         </w:tc>
         <w:tc>
           <w:tcPr>
-            <w:tcW w:w="6204" w:type="dxa"/>
+            <w:tcW w:w="5961" w:type="dxa"/>
           </w:tcPr>
           <w:p>
             <w:pPr>
@@ -2889,9 +2924,12 @@
         </w:tc>
       </w:tr>
       <w:tr>
-        <w:tc>
-          <w:tcPr>
-            <w:tcW w:w="905" w:type="dxa"/>
+        <w:trPr>
+          <w:trHeight w:val="581"/>
+        </w:trPr>
+        <w:tc>
+          <w:tcPr>
+            <w:tcW w:w="881" w:type="dxa"/>
             <w:shd w:val="clear" w:color="auto" w:fill="B4C6E7" w:themeFill="accent1" w:themeFillTint="66"/>
           </w:tcPr>
           <w:p>
@@ -2912,7 +2950,7 @@
         </w:tc>
         <w:tc>
           <w:tcPr>
-            <w:tcW w:w="1683" w:type="dxa"/>
+            <w:tcW w:w="1618" w:type="dxa"/>
             <w:shd w:val="clear" w:color="auto" w:fill="B4C6E7" w:themeFill="accent1" w:themeFillTint="66"/>
           </w:tcPr>
           <w:p>
@@ -2933,7 +2971,7 @@
         </w:tc>
         <w:tc>
           <w:tcPr>
-            <w:tcW w:w="1840" w:type="dxa"/>
+            <w:tcW w:w="1770" w:type="dxa"/>
             <w:shd w:val="clear" w:color="auto" w:fill="B4C6E7" w:themeFill="accent1" w:themeFillTint="66"/>
           </w:tcPr>
           <w:p>
@@ -2961,7 +2999,7 @@
         </w:tc>
         <w:tc>
           <w:tcPr>
-            <w:tcW w:w="6204" w:type="dxa"/>
+            <w:tcW w:w="5961" w:type="dxa"/>
             <w:shd w:val="clear" w:color="auto" w:fill="B4C6E7" w:themeFill="accent1" w:themeFillTint="66"/>
           </w:tcPr>
           <w:p>
@@ -2970,7 +3008,6 @@
                 <w:rFonts w:ascii="Calibri" w:hAnsi="Calibri" w:cs="Calibri"/>
               </w:rPr>
             </w:pPr>
-            <w:proofErr w:type="gramStart"/>
             <w:r>
               <w:rPr>
                 <w:rFonts w:ascii="Calibri" w:hAnsi="Calibri" w:cs="Calibri"/>
@@ -2982,19 +3019,11 @@
               <w:rPr>
                 <w:rFonts w:ascii="Calibri" w:hAnsi="Calibri" w:cs="Calibri"/>
               </w:rPr>
-              <w:t>(</w:t>
-            </w:r>
-            <w:proofErr w:type="gramEnd"/>
-            <w:r>
-              <w:rPr>
-                <w:rFonts w:ascii="Calibri" w:hAnsi="Calibri" w:cs="Calibri"/>
-              </w:rPr>
-              <w:t>391)</w:t>
-            </w:r>
-            <w:r>
-              <w:rPr>
-                <w:rFonts w:ascii="Calibri" w:hAnsi="Calibri" w:cs="Calibri"/>
-                <w:lang w:val="en-US"/>
+              <w:t>(391)</w:t>
+            </w:r>
+            <w:r>
+              <w:rPr>
+                <w:rFonts w:ascii="Calibri" w:hAnsi="Calibri" w:cs="Calibri"/>
               </w:rPr>
               <w:t xml:space="preserve"> </w:t>
             </w:r>
@@ -3007,7 +3036,6 @@
             <w:r>
               <w:rPr>
                 <w:rFonts w:ascii="Calibri" w:hAnsi="Calibri" w:cs="Calibri"/>
-                <w:lang w:val="en-US"/>
               </w:rPr>
               <w:t xml:space="preserve"> </w:t>
             </w:r>
@@ -3054,9 +3082,12 @@
         </w:tc>
       </w:tr>
       <w:tr>
-        <w:tc>
-          <w:tcPr>
-            <w:tcW w:w="905" w:type="dxa"/>
+        <w:trPr>
+          <w:trHeight w:val="272"/>
+        </w:trPr>
+        <w:tc>
+          <w:tcPr>
+            <w:tcW w:w="881" w:type="dxa"/>
             <w:shd w:val="clear" w:color="auto" w:fill="B4C6E7" w:themeFill="accent1" w:themeFillTint="66"/>
           </w:tcPr>
           <w:p>
@@ -3077,7 +3108,7 @@
         </w:tc>
         <w:tc>
           <w:tcPr>
-            <w:tcW w:w="1683" w:type="dxa"/>
+            <w:tcW w:w="1618" w:type="dxa"/>
             <w:shd w:val="clear" w:color="auto" w:fill="B4C6E7" w:themeFill="accent1" w:themeFillTint="66"/>
           </w:tcPr>
           <w:p>
@@ -3098,7 +3129,7 @@
         </w:tc>
         <w:tc>
           <w:tcPr>
-            <w:tcW w:w="1840" w:type="dxa"/>
+            <w:tcW w:w="1770" w:type="dxa"/>
             <w:shd w:val="clear" w:color="auto" w:fill="B4C6E7" w:themeFill="accent1" w:themeFillTint="66"/>
           </w:tcPr>
           <w:p>
@@ -3119,7 +3150,7 @@
         </w:tc>
         <w:tc>
           <w:tcPr>
-            <w:tcW w:w="6204" w:type="dxa"/>
+            <w:tcW w:w="5961" w:type="dxa"/>
             <w:shd w:val="clear" w:color="auto" w:fill="B4C6E7" w:themeFill="accent1" w:themeFillTint="66"/>
           </w:tcPr>
           <w:p>
@@ -3171,9 +3202,12 @@
         </w:tc>
       </w:tr>
       <w:tr>
-        <w:tc>
-          <w:tcPr>
-            <w:tcW w:w="905" w:type="dxa"/>
+        <w:trPr>
+          <w:trHeight w:val="289"/>
+        </w:trPr>
+        <w:tc>
+          <w:tcPr>
+            <w:tcW w:w="881" w:type="dxa"/>
             <w:shd w:val="clear" w:color="auto" w:fill="B4C6E7" w:themeFill="accent1" w:themeFillTint="66"/>
           </w:tcPr>
           <w:p>
@@ -3196,7 +3230,7 @@
         </w:tc>
         <w:tc>
           <w:tcPr>
-            <w:tcW w:w="1683" w:type="dxa"/>
+            <w:tcW w:w="1618" w:type="dxa"/>
             <w:shd w:val="clear" w:color="auto" w:fill="B4C6E7" w:themeFill="accent1" w:themeFillTint="66"/>
           </w:tcPr>
           <w:p>
@@ -3219,7 +3253,7 @@
         </w:tc>
         <w:tc>
           <w:tcPr>
-            <w:tcW w:w="1840" w:type="dxa"/>
+            <w:tcW w:w="1770" w:type="dxa"/>
             <w:shd w:val="clear" w:color="auto" w:fill="B4C6E7" w:themeFill="accent1" w:themeFillTint="66"/>
           </w:tcPr>
           <w:p>
@@ -3242,7 +3276,7 @@
         </w:tc>
         <w:tc>
           <w:tcPr>
-            <w:tcW w:w="6204" w:type="dxa"/>
+            <w:tcW w:w="5961" w:type="dxa"/>
             <w:shd w:val="clear" w:color="auto" w:fill="B4C6E7" w:themeFill="accent1" w:themeFillTint="66"/>
           </w:tcPr>
           <w:p>
@@ -3265,9 +3299,12 @@
         </w:tc>
       </w:tr>
       <w:tr>
-        <w:tc>
-          <w:tcPr>
-            <w:tcW w:w="905" w:type="dxa"/>
+        <w:trPr>
+          <w:trHeight w:val="289"/>
+        </w:trPr>
+        <w:tc>
+          <w:tcPr>
+            <w:tcW w:w="881" w:type="dxa"/>
             <w:shd w:val="clear" w:color="auto" w:fill="B4C6E7" w:themeFill="accent1" w:themeFillTint="66"/>
           </w:tcPr>
           <w:p>
@@ -3288,7 +3325,7 @@
         </w:tc>
         <w:tc>
           <w:tcPr>
-            <w:tcW w:w="1683" w:type="dxa"/>
+            <w:tcW w:w="1618" w:type="dxa"/>
             <w:shd w:val="clear" w:color="auto" w:fill="B4C6E7" w:themeFill="accent1" w:themeFillTint="66"/>
           </w:tcPr>
           <w:p>
@@ -3309,7 +3346,7 @@
         </w:tc>
         <w:tc>
           <w:tcPr>
-            <w:tcW w:w="1840" w:type="dxa"/>
+            <w:tcW w:w="1770" w:type="dxa"/>
             <w:shd w:val="clear" w:color="auto" w:fill="B4C6E7" w:themeFill="accent1" w:themeFillTint="66"/>
           </w:tcPr>
           <w:p>
@@ -3330,7 +3367,7 @@
         </w:tc>
         <w:tc>
           <w:tcPr>
-            <w:tcW w:w="6204" w:type="dxa"/>
+            <w:tcW w:w="5961" w:type="dxa"/>
             <w:shd w:val="clear" w:color="auto" w:fill="B4C6E7" w:themeFill="accent1" w:themeFillTint="66"/>
           </w:tcPr>
           <w:p>
@@ -3351,9 +3388,12 @@
         </w:tc>
       </w:tr>
       <w:tr>
-        <w:tc>
-          <w:tcPr>
-            <w:tcW w:w="905" w:type="dxa"/>
+        <w:trPr>
+          <w:trHeight w:val="272"/>
+        </w:trPr>
+        <w:tc>
+          <w:tcPr>
+            <w:tcW w:w="881" w:type="dxa"/>
             <w:shd w:val="clear" w:color="auto" w:fill="B4C6E7" w:themeFill="accent1" w:themeFillTint="66"/>
           </w:tcPr>
           <w:p>
@@ -3374,7 +3414,7 @@
         </w:tc>
         <w:tc>
           <w:tcPr>
-            <w:tcW w:w="1683" w:type="dxa"/>
+            <w:tcW w:w="1618" w:type="dxa"/>
             <w:shd w:val="clear" w:color="auto" w:fill="B4C6E7" w:themeFill="accent1" w:themeFillTint="66"/>
           </w:tcPr>
           <w:p>
@@ -3395,7 +3435,7 @@
         </w:tc>
         <w:tc>
           <w:tcPr>
-            <w:tcW w:w="1840" w:type="dxa"/>
+            <w:tcW w:w="1770" w:type="dxa"/>
             <w:shd w:val="clear" w:color="auto" w:fill="B4C6E7" w:themeFill="accent1" w:themeFillTint="66"/>
           </w:tcPr>
           <w:p>
@@ -3416,7 +3456,7 @@
         </w:tc>
         <w:tc>
           <w:tcPr>
-            <w:tcW w:w="6204" w:type="dxa"/>
+            <w:tcW w:w="5961" w:type="dxa"/>
             <w:shd w:val="clear" w:color="auto" w:fill="B4C6E7" w:themeFill="accent1" w:themeFillTint="66"/>
           </w:tcPr>
           <w:p>
@@ -3437,9 +3477,12 @@
         </w:tc>
       </w:tr>
       <w:tr>
-        <w:tc>
-          <w:tcPr>
-            <w:tcW w:w="905" w:type="dxa"/>
+        <w:trPr>
+          <w:trHeight w:val="289"/>
+        </w:trPr>
+        <w:tc>
+          <w:tcPr>
+            <w:tcW w:w="881" w:type="dxa"/>
             <w:shd w:val="clear" w:color="auto" w:fill="B4C6E7" w:themeFill="accent1" w:themeFillTint="66"/>
           </w:tcPr>
           <w:p>
@@ -3460,7 +3503,7 @@
         </w:tc>
         <w:tc>
           <w:tcPr>
-            <w:tcW w:w="1683" w:type="dxa"/>
+            <w:tcW w:w="1618" w:type="dxa"/>
             <w:shd w:val="clear" w:color="auto" w:fill="B4C6E7" w:themeFill="accent1" w:themeFillTint="66"/>
           </w:tcPr>
           <w:p>
@@ -3481,7 +3524,7 @@
         </w:tc>
         <w:tc>
           <w:tcPr>
-            <w:tcW w:w="1840" w:type="dxa"/>
+            <w:tcW w:w="1770" w:type="dxa"/>
             <w:shd w:val="clear" w:color="auto" w:fill="B4C6E7" w:themeFill="accent1" w:themeFillTint="66"/>
           </w:tcPr>
           <w:p>
@@ -3502,7 +3545,7 @@
         </w:tc>
         <w:tc>
           <w:tcPr>
-            <w:tcW w:w="6204" w:type="dxa"/>
+            <w:tcW w:w="5961" w:type="dxa"/>
             <w:shd w:val="clear" w:color="auto" w:fill="B4C6E7" w:themeFill="accent1" w:themeFillTint="66"/>
           </w:tcPr>
           <w:p>
@@ -3523,9 +3566,12 @@
         </w:tc>
       </w:tr>
       <w:tr>
-        <w:tc>
-          <w:tcPr>
-            <w:tcW w:w="905" w:type="dxa"/>
+        <w:trPr>
+          <w:trHeight w:val="581"/>
+        </w:trPr>
+        <w:tc>
+          <w:tcPr>
+            <w:tcW w:w="881" w:type="dxa"/>
             <w:shd w:val="clear" w:color="auto" w:fill="B4C6E7" w:themeFill="accent1" w:themeFillTint="66"/>
           </w:tcPr>
           <w:p>
@@ -3546,7 +3592,7 @@
         </w:tc>
         <w:tc>
           <w:tcPr>
-            <w:tcW w:w="1683" w:type="dxa"/>
+            <w:tcW w:w="1618" w:type="dxa"/>
             <w:shd w:val="clear" w:color="auto" w:fill="B4C6E7" w:themeFill="accent1" w:themeFillTint="66"/>
           </w:tcPr>
           <w:p>
@@ -3567,7 +3613,7 @@
         </w:tc>
         <w:tc>
           <w:tcPr>
-            <w:tcW w:w="1840" w:type="dxa"/>
+            <w:tcW w:w="1770" w:type="dxa"/>
             <w:shd w:val="clear" w:color="auto" w:fill="B4C6E7" w:themeFill="accent1" w:themeFillTint="66"/>
           </w:tcPr>
           <w:p>
@@ -3593,7 +3639,7 @@
         </w:tc>
         <w:tc>
           <w:tcPr>
-            <w:tcW w:w="6204" w:type="dxa"/>
+            <w:tcW w:w="5961" w:type="dxa"/>
             <w:shd w:val="clear" w:color="auto" w:fill="B4C6E7" w:themeFill="accent1" w:themeFillTint="66"/>
           </w:tcPr>
           <w:p>
@@ -3605,7 +3651,6 @@
             <w:r>
               <w:rPr>
                 <w:rFonts w:ascii="Calibri" w:hAnsi="Calibri" w:cs="Calibri"/>
-                <w:lang w:val="en-US"/>
               </w:rPr>
               <w:t>(</w:t>
             </w:r>
@@ -3618,7 +3663,6 @@
             <w:r>
               <w:rPr>
                 <w:rFonts w:ascii="Calibri" w:hAnsi="Calibri" w:cs="Calibri"/>
-                <w:lang w:val="en-US"/>
               </w:rPr>
               <w:t>)</w:t>
             </w:r>
@@ -3665,9 +3709,12 @@
         </w:tc>
       </w:tr>
       <w:tr>
-        <w:tc>
-          <w:tcPr>
-            <w:tcW w:w="905" w:type="dxa"/>
+        <w:trPr>
+          <w:trHeight w:val="289"/>
+        </w:trPr>
+        <w:tc>
+          <w:tcPr>
+            <w:tcW w:w="881" w:type="dxa"/>
             <w:shd w:val="clear" w:color="auto" w:fill="B4C6E7" w:themeFill="accent1" w:themeFillTint="66"/>
           </w:tcPr>
           <w:p>
@@ -3688,7 +3735,7 @@
         </w:tc>
         <w:tc>
           <w:tcPr>
-            <w:tcW w:w="1683" w:type="dxa"/>
+            <w:tcW w:w="1618" w:type="dxa"/>
             <w:shd w:val="clear" w:color="auto" w:fill="B4C6E7" w:themeFill="accent1" w:themeFillTint="66"/>
           </w:tcPr>
           <w:p>
@@ -3709,7 +3756,7 @@
         </w:tc>
         <w:tc>
           <w:tcPr>
-            <w:tcW w:w="1840" w:type="dxa"/>
+            <w:tcW w:w="1770" w:type="dxa"/>
             <w:shd w:val="clear" w:color="auto" w:fill="B4C6E7" w:themeFill="accent1" w:themeFillTint="66"/>
           </w:tcPr>
           <w:p>
@@ -3730,7 +3777,7 @@
         </w:tc>
         <w:tc>
           <w:tcPr>
-            <w:tcW w:w="6204" w:type="dxa"/>
+            <w:tcW w:w="5961" w:type="dxa"/>
             <w:shd w:val="clear" w:color="auto" w:fill="B4C6E7" w:themeFill="accent1" w:themeFillTint="66"/>
           </w:tcPr>
           <w:p>
@@ -3749,9 +3796,12 @@
         </w:tc>
       </w:tr>
       <w:tr>
-        <w:tc>
-          <w:tcPr>
-            <w:tcW w:w="905" w:type="dxa"/>
+        <w:trPr>
+          <w:trHeight w:val="564"/>
+        </w:trPr>
+        <w:tc>
+          <w:tcPr>
+            <w:tcW w:w="881" w:type="dxa"/>
             <w:shd w:val="clear" w:color="auto" w:fill="B4C6E7" w:themeFill="accent1" w:themeFillTint="66"/>
           </w:tcPr>
           <w:p>
@@ -3772,7 +3822,7 @@
         </w:tc>
         <w:tc>
           <w:tcPr>
-            <w:tcW w:w="1683" w:type="dxa"/>
+            <w:tcW w:w="1618" w:type="dxa"/>
             <w:shd w:val="clear" w:color="auto" w:fill="B4C6E7" w:themeFill="accent1" w:themeFillTint="66"/>
           </w:tcPr>
           <w:p>
@@ -3793,7 +3843,7 @@
         </w:tc>
         <w:tc>
           <w:tcPr>
-            <w:tcW w:w="1840" w:type="dxa"/>
+            <w:tcW w:w="1770" w:type="dxa"/>
             <w:shd w:val="clear" w:color="auto" w:fill="B4C6E7" w:themeFill="accent1" w:themeFillTint="66"/>
           </w:tcPr>
           <w:p>
@@ -3814,7 +3864,7 @@
         </w:tc>
         <w:tc>
           <w:tcPr>
-            <w:tcW w:w="6204" w:type="dxa"/>
+            <w:tcW w:w="5961" w:type="dxa"/>
             <w:shd w:val="clear" w:color="auto" w:fill="B4C6E7" w:themeFill="accent1" w:themeFillTint="66"/>
           </w:tcPr>
           <w:p>
@@ -3841,21 +3891,7 @@
                 <w:rFonts w:ascii="Calibri" w:hAnsi="Calibri" w:cs="Calibri"/>
                 <w:lang w:val="en-US"/>
               </w:rPr>
-              <w:t>(</w:t>
-            </w:r>
-            <w:r>
-              <w:rPr>
-                <w:rFonts w:ascii="Calibri" w:hAnsi="Calibri" w:cs="Calibri"/>
-                <w:lang w:val="en-US"/>
-              </w:rPr>
-              <w:t>393</w:t>
-            </w:r>
-            <w:r>
-              <w:rPr>
-                <w:rFonts w:ascii="Calibri" w:hAnsi="Calibri" w:cs="Calibri"/>
-                <w:lang w:val="en-US"/>
-              </w:rPr>
-              <w:t>)</w:t>
+              <w:t>(393)</w:t>
             </w:r>
           </w:p>
           <w:p>
@@ -3874,9 +3910,12 @@
         </w:tc>
       </w:tr>
       <w:tr>
-        <w:tc>
-          <w:tcPr>
-            <w:tcW w:w="905" w:type="dxa"/>
+        <w:trPr>
+          <w:trHeight w:val="581"/>
+        </w:trPr>
+        <w:tc>
+          <w:tcPr>
+            <w:tcW w:w="881" w:type="dxa"/>
             <w:shd w:val="clear" w:color="auto" w:fill="B4C6E7" w:themeFill="accent1" w:themeFillTint="66"/>
           </w:tcPr>
           <w:p>
@@ -3897,7 +3936,7 @@
         </w:tc>
         <w:tc>
           <w:tcPr>
-            <w:tcW w:w="1683" w:type="dxa"/>
+            <w:tcW w:w="1618" w:type="dxa"/>
             <w:shd w:val="clear" w:color="auto" w:fill="B4C6E7" w:themeFill="accent1" w:themeFillTint="66"/>
           </w:tcPr>
           <w:p>
@@ -3918,7 +3957,7 @@
         </w:tc>
         <w:tc>
           <w:tcPr>
-            <w:tcW w:w="1840" w:type="dxa"/>
+            <w:tcW w:w="1770" w:type="dxa"/>
             <w:shd w:val="clear" w:color="auto" w:fill="B4C6E7" w:themeFill="accent1" w:themeFillTint="66"/>
           </w:tcPr>
           <w:p>
@@ -3939,7 +3978,7 @@
         </w:tc>
         <w:tc>
           <w:tcPr>
-            <w:tcW w:w="6204" w:type="dxa"/>
+            <w:tcW w:w="5961" w:type="dxa"/>
             <w:shd w:val="clear" w:color="auto" w:fill="B4C6E7" w:themeFill="accent1" w:themeFillTint="66"/>
           </w:tcPr>
           <w:p>
@@ -3961,7 +4000,6 @@
             <w:pPr>
               <w:rPr>
                 <w:rFonts w:ascii="Calibri" w:hAnsi="Calibri" w:cs="Calibri"/>
-                <w:lang w:val="en-US"/>
               </w:rPr>
             </w:pPr>
             <w:r>
@@ -3975,7 +4013,14 @@
                 <w:rFonts w:ascii="Calibri" w:hAnsi="Calibri" w:cs="Calibri"/>
                 <w:lang w:val="en-US"/>
               </w:rPr>
-              <w:t xml:space="preserve">&lt;= 0, </w:t>
+              <w:t>&lt;</w:t>
+            </w:r>
+            <w:r>
+              <w:rPr>
+                <w:rFonts w:ascii="Calibri" w:hAnsi="Calibri" w:cs="Calibri"/>
+                <w:lang w:val="en-US"/>
+              </w:rPr>
+              <w:t xml:space="preserve">= 0, </w:t>
             </w:r>
             <w:r>
               <w:rPr>
@@ -3994,9 +4039,12 @@
         </w:tc>
       </w:tr>
       <w:tr>
-        <w:tc>
-          <w:tcPr>
-            <w:tcW w:w="905" w:type="dxa"/>
+        <w:trPr>
+          <w:trHeight w:val="581"/>
+        </w:trPr>
+        <w:tc>
+          <w:tcPr>
+            <w:tcW w:w="881" w:type="dxa"/>
             <w:shd w:val="clear" w:color="auto" w:fill="B4C6E7" w:themeFill="accent1" w:themeFillTint="66"/>
           </w:tcPr>
           <w:p>
@@ -4017,7 +4065,7 @@
         </w:tc>
         <w:tc>
           <w:tcPr>
-            <w:tcW w:w="1683" w:type="dxa"/>
+            <w:tcW w:w="1618" w:type="dxa"/>
             <w:shd w:val="clear" w:color="auto" w:fill="B4C6E7" w:themeFill="accent1" w:themeFillTint="66"/>
           </w:tcPr>
           <w:p>
@@ -4038,7 +4086,7 @@
         </w:tc>
         <w:tc>
           <w:tcPr>
-            <w:tcW w:w="1840" w:type="dxa"/>
+            <w:tcW w:w="1770" w:type="dxa"/>
             <w:shd w:val="clear" w:color="auto" w:fill="B4C6E7" w:themeFill="accent1" w:themeFillTint="66"/>
           </w:tcPr>
           <w:p>
@@ -4059,7 +4107,7 @@
         </w:tc>
         <w:tc>
           <w:tcPr>
-            <w:tcW w:w="6204" w:type="dxa"/>
+            <w:tcW w:w="5961" w:type="dxa"/>
             <w:shd w:val="clear" w:color="auto" w:fill="B4C6E7" w:themeFill="accent1" w:themeFillTint="66"/>
           </w:tcPr>
           <w:p>
@@ -4111,9 +4159,12 @@
         </w:tc>
       </w:tr>
       <w:tr>
-        <w:tc>
-          <w:tcPr>
-            <w:tcW w:w="905" w:type="dxa"/>
+        <w:trPr>
+          <w:trHeight w:val="272"/>
+        </w:trPr>
+        <w:tc>
+          <w:tcPr>
+            <w:tcW w:w="881" w:type="dxa"/>
             <w:shd w:val="clear" w:color="auto" w:fill="FF0000"/>
           </w:tcPr>
           <w:p>
@@ -4134,7 +4185,7 @@
         </w:tc>
         <w:tc>
           <w:tcPr>
-            <w:tcW w:w="1683" w:type="dxa"/>
+            <w:tcW w:w="1618" w:type="dxa"/>
             <w:shd w:val="clear" w:color="auto" w:fill="FF0000"/>
           </w:tcPr>
           <w:p>
@@ -4155,7 +4206,7 @@
         </w:tc>
         <w:tc>
           <w:tcPr>
-            <w:tcW w:w="1840" w:type="dxa"/>
+            <w:tcW w:w="1770" w:type="dxa"/>
             <w:shd w:val="clear" w:color="auto" w:fill="FF0000"/>
           </w:tcPr>
           <w:p>
@@ -4176,7 +4227,7 @@
         </w:tc>
         <w:tc>
           <w:tcPr>
-            <w:tcW w:w="6204" w:type="dxa"/>
+            <w:tcW w:w="5961" w:type="dxa"/>
             <w:shd w:val="clear" w:color="auto" w:fill="FF0000"/>
           </w:tcPr>
           <w:p>
@@ -4202,9 +4253,12 @@
         </w:tc>
       </w:tr>
       <w:tr>
-        <w:tc>
-          <w:tcPr>
-            <w:tcW w:w="905" w:type="dxa"/>
+        <w:trPr>
+          <w:trHeight w:val="289"/>
+        </w:trPr>
+        <w:tc>
+          <w:tcPr>
+            <w:tcW w:w="881" w:type="dxa"/>
           </w:tcPr>
           <w:p>
             <w:pPr>
@@ -4224,7 +4278,7 @@
         </w:tc>
         <w:tc>
           <w:tcPr>
-            <w:tcW w:w="1683" w:type="dxa"/>
+            <w:tcW w:w="1618" w:type="dxa"/>
           </w:tcPr>
           <w:p>
             <w:pPr>
@@ -4244,20 +4298,20 @@
         </w:tc>
         <w:tc>
           <w:tcPr>
-            <w:tcW w:w="1840" w:type="dxa"/>
-          </w:tcPr>
-          <w:p>
-            <w:pPr>
-              <w:rPr>
-                <w:rFonts w:ascii="Calibri" w:hAnsi="Calibri" w:cs="Calibri"/>
-                <w:lang w:val="en-US"/>
-              </w:rPr>
-            </w:pPr>
-          </w:p>
-        </w:tc>
-        <w:tc>
-          <w:tcPr>
-            <w:tcW w:w="6204" w:type="dxa"/>
+            <w:tcW w:w="1770" w:type="dxa"/>
+          </w:tcPr>
+          <w:p>
+            <w:pPr>
+              <w:rPr>
+                <w:rFonts w:ascii="Calibri" w:hAnsi="Calibri" w:cs="Calibri"/>
+                <w:lang w:val="en-US"/>
+              </w:rPr>
+            </w:pPr>
+          </w:p>
+        </w:tc>
+        <w:tc>
+          <w:tcPr>
+            <w:tcW w:w="5961" w:type="dxa"/>
             <w:vMerge w:val="restart"/>
           </w:tcPr>
           <w:p>
@@ -4293,9 +4347,12 @@
         </w:tc>
       </w:tr>
       <w:tr>
-        <w:tc>
-          <w:tcPr>
-            <w:tcW w:w="905" w:type="dxa"/>
+        <w:trPr>
+          <w:trHeight w:val="289"/>
+        </w:trPr>
+        <w:tc>
+          <w:tcPr>
+            <w:tcW w:w="881" w:type="dxa"/>
           </w:tcPr>
           <w:p>
             <w:pPr>
@@ -4315,7 +4372,7 @@
         </w:tc>
         <w:tc>
           <w:tcPr>
-            <w:tcW w:w="1683" w:type="dxa"/>
+            <w:tcW w:w="1618" w:type="dxa"/>
           </w:tcPr>
           <w:p>
             <w:pPr>
@@ -4335,20 +4392,20 @@
         </w:tc>
         <w:tc>
           <w:tcPr>
-            <w:tcW w:w="1840" w:type="dxa"/>
-          </w:tcPr>
-          <w:p>
-            <w:pPr>
-              <w:rPr>
-                <w:rFonts w:ascii="Calibri" w:hAnsi="Calibri" w:cs="Calibri"/>
-                <w:lang w:val="en-US"/>
-              </w:rPr>
-            </w:pPr>
-          </w:p>
-        </w:tc>
-        <w:tc>
-          <w:tcPr>
-            <w:tcW w:w="6204" w:type="dxa"/>
+            <w:tcW w:w="1770" w:type="dxa"/>
+          </w:tcPr>
+          <w:p>
+            <w:pPr>
+              <w:rPr>
+                <w:rFonts w:ascii="Calibri" w:hAnsi="Calibri" w:cs="Calibri"/>
+                <w:lang w:val="en-US"/>
+              </w:rPr>
+            </w:pPr>
+          </w:p>
+        </w:tc>
+        <w:tc>
+          <w:tcPr>
+            <w:tcW w:w="5961" w:type="dxa"/>
             <w:vMerge/>
           </w:tcPr>
           <w:p>
@@ -4361,9 +4418,12 @@
         </w:tc>
       </w:tr>
       <w:tr>
-        <w:tc>
-          <w:tcPr>
-            <w:tcW w:w="905" w:type="dxa"/>
+        <w:trPr>
+          <w:trHeight w:val="272"/>
+        </w:trPr>
+        <w:tc>
+          <w:tcPr>
+            <w:tcW w:w="881" w:type="dxa"/>
           </w:tcPr>
           <w:p>
             <w:pPr>
@@ -4383,7 +4443,7 @@
         </w:tc>
         <w:tc>
           <w:tcPr>
-            <w:tcW w:w="1683" w:type="dxa"/>
+            <w:tcW w:w="1618" w:type="dxa"/>
           </w:tcPr>
           <w:p>
             <w:pPr>
@@ -4403,20 +4463,20 @@
         </w:tc>
         <w:tc>
           <w:tcPr>
-            <w:tcW w:w="1840" w:type="dxa"/>
-          </w:tcPr>
-          <w:p>
-            <w:pPr>
-              <w:rPr>
-                <w:rFonts w:ascii="Calibri" w:hAnsi="Calibri" w:cs="Calibri"/>
-                <w:lang w:val="en-US"/>
-              </w:rPr>
-            </w:pPr>
-          </w:p>
-        </w:tc>
-        <w:tc>
-          <w:tcPr>
-            <w:tcW w:w="6204" w:type="dxa"/>
+            <w:tcW w:w="1770" w:type="dxa"/>
+          </w:tcPr>
+          <w:p>
+            <w:pPr>
+              <w:rPr>
+                <w:rFonts w:ascii="Calibri" w:hAnsi="Calibri" w:cs="Calibri"/>
+                <w:lang w:val="en-US"/>
+              </w:rPr>
+            </w:pPr>
+          </w:p>
+        </w:tc>
+        <w:tc>
+          <w:tcPr>
+            <w:tcW w:w="5961" w:type="dxa"/>
             <w:vMerge/>
           </w:tcPr>
           <w:p>
@@ -4429,9 +4489,12 @@
         </w:tc>
       </w:tr>
       <w:tr>
-        <w:tc>
-          <w:tcPr>
-            <w:tcW w:w="905" w:type="dxa"/>
+        <w:trPr>
+          <w:trHeight w:val="289"/>
+        </w:trPr>
+        <w:tc>
+          <w:tcPr>
+            <w:tcW w:w="881" w:type="dxa"/>
           </w:tcPr>
           <w:p>
             <w:pPr>
@@ -4451,7 +4514,7 @@
         </w:tc>
         <w:tc>
           <w:tcPr>
-            <w:tcW w:w="1683" w:type="dxa"/>
+            <w:tcW w:w="1618" w:type="dxa"/>
           </w:tcPr>
           <w:p>
             <w:pPr>
@@ -4471,20 +4534,20 @@
         </w:tc>
         <w:tc>
           <w:tcPr>
-            <w:tcW w:w="1840" w:type="dxa"/>
-          </w:tcPr>
-          <w:p>
-            <w:pPr>
-              <w:rPr>
-                <w:rFonts w:ascii="Calibri" w:hAnsi="Calibri" w:cs="Calibri"/>
-                <w:lang w:val="en-US"/>
-              </w:rPr>
-            </w:pPr>
-          </w:p>
-        </w:tc>
-        <w:tc>
-          <w:tcPr>
-            <w:tcW w:w="6204" w:type="dxa"/>
+            <w:tcW w:w="1770" w:type="dxa"/>
+          </w:tcPr>
+          <w:p>
+            <w:pPr>
+              <w:rPr>
+                <w:rFonts w:ascii="Calibri" w:hAnsi="Calibri" w:cs="Calibri"/>
+                <w:lang w:val="en-US"/>
+              </w:rPr>
+            </w:pPr>
+          </w:p>
+        </w:tc>
+        <w:tc>
+          <w:tcPr>
+            <w:tcW w:w="5961" w:type="dxa"/>
             <w:vMerge/>
           </w:tcPr>
           <w:p>
@@ -4497,9 +4560,12 @@
         </w:tc>
       </w:tr>
       <w:tr>
-        <w:tc>
-          <w:tcPr>
-            <w:tcW w:w="905" w:type="dxa"/>
+        <w:trPr>
+          <w:trHeight w:val="272"/>
+        </w:trPr>
+        <w:tc>
+          <w:tcPr>
+            <w:tcW w:w="881" w:type="dxa"/>
           </w:tcPr>
           <w:p>
             <w:pPr>
@@ -4519,7 +4585,7 @@
         </w:tc>
         <w:tc>
           <w:tcPr>
-            <w:tcW w:w="1683" w:type="dxa"/>
+            <w:tcW w:w="1618" w:type="dxa"/>
           </w:tcPr>
           <w:p>
             <w:pPr>
@@ -4539,20 +4605,20 @@
         </w:tc>
         <w:tc>
           <w:tcPr>
-            <w:tcW w:w="1840" w:type="dxa"/>
-          </w:tcPr>
-          <w:p>
-            <w:pPr>
-              <w:rPr>
-                <w:rFonts w:ascii="Calibri" w:hAnsi="Calibri" w:cs="Calibri"/>
-                <w:lang w:val="en-US"/>
-              </w:rPr>
-            </w:pPr>
-          </w:p>
-        </w:tc>
-        <w:tc>
-          <w:tcPr>
-            <w:tcW w:w="6204" w:type="dxa"/>
+            <w:tcW w:w="1770" w:type="dxa"/>
+          </w:tcPr>
+          <w:p>
+            <w:pPr>
+              <w:rPr>
+                <w:rFonts w:ascii="Calibri" w:hAnsi="Calibri" w:cs="Calibri"/>
+                <w:lang w:val="en-US"/>
+              </w:rPr>
+            </w:pPr>
+          </w:p>
+        </w:tc>
+        <w:tc>
+          <w:tcPr>
+            <w:tcW w:w="5961" w:type="dxa"/>
             <w:vMerge/>
           </w:tcPr>
           <w:p>
@@ -5239,13 +5305,7 @@
           <w:rPr>
             <w:rFonts w:ascii="Cambria Math" w:hAnsi="Cambria Math" w:cs="Calibri"/>
           </w:rPr>
-          <m:t>∪{3A6,…,</m:t>
-        </m:r>
-        <m:r>
-          <w:rPr>
-            <w:rFonts w:ascii="Cambria Math" w:hAnsi="Cambria Math" w:cs="Calibri"/>
-          </w:rPr>
-          <m:t>7FF-arr</m:t>
+          <m:t>∪{3A6,…,7FF-arr</m:t>
         </m:r>
         <m:r>
           <m:rPr>
@@ -31547,6 +31607,7 @@
   <w:style w:type="character" w:default="1" w:styleId="DefaultParagraphFont">
     <w:name w:val="Default Paragraph Font"/>
     <w:uiPriority w:val="1"/>
+    <w:semiHidden/>
     <w:unhideWhenUsed/>
   </w:style>
   <w:style w:type="table" w:default="1" w:styleId="TableNormal">

</xml_diff>